<commit_message>
found problem after tracks
</commit_message>
<xml_diff>
--- a/r_hw5.docx
+++ b/r_hw5.docx
@@ -42,6 +42,51 @@
         </w:rPr>
         <w:t xml:space="preserve">(tidyverse)</w:t>
       </w:r>
+      <w:r>
+        <w:br/>
+      </w:r>
+      <w:r>
+        <w:rPr>
+          <w:rStyle w:val="FunctionTok"/>
+        </w:rPr>
+        <w:t xml:space="preserve">library</w:t>
+      </w:r>
+      <w:r>
+        <w:rPr>
+          <w:rStyle w:val="NormalTok"/>
+        </w:rPr>
+        <w:t xml:space="preserve">(broom)</w:t>
+      </w:r>
+      <w:r>
+        <w:br/>
+      </w:r>
+      <w:r>
+        <w:rPr>
+          <w:rStyle w:val="FunctionTok"/>
+        </w:rPr>
+        <w:t xml:space="preserve">library</w:t>
+      </w:r>
+      <w:r>
+        <w:rPr>
+          <w:rStyle w:val="NormalTok"/>
+        </w:rPr>
+        <w:t xml:space="preserve">(sf)</w:t>
+      </w:r>
+      <w:r>
+        <w:br/>
+      </w:r>
+      <w:r>
+        <w:rPr>
+          <w:rStyle w:val="FunctionTok"/>
+        </w:rPr>
+        <w:t xml:space="preserve">library</w:t>
+      </w:r>
+      <w:r>
+        <w:rPr>
+          <w:rStyle w:val="NormalTok"/>
+        </w:rPr>
+        <w:t xml:space="preserve">(tigris)</w:t>
+      </w:r>
     </w:p>
     <w:p>
       <w:pPr>
@@ -49,90 +94,60 @@
       </w:pPr>
       <w:r>
         <w:rPr>
-          <w:rStyle w:val="VerbatimChar"/>
-        </w:rPr>
-        <w:t xml:space="preserve">## ── Attaching core tidyverse packages ──────────────────────── tidyverse 2.0.0 ──</w:t>
-      </w:r>
-      <w:r>
-        <w:br/>
-      </w:r>
-      <w:r>
-        <w:rPr>
-          <w:rStyle w:val="VerbatimChar"/>
-        </w:rPr>
-        <w:t xml:space="preserve">## ✔ dplyr     1.1.4     ✔ readr     2.1.5</w:t>
-      </w:r>
-      <w:r>
-        <w:br/>
-      </w:r>
-      <w:r>
-        <w:rPr>
-          <w:rStyle w:val="VerbatimChar"/>
-        </w:rPr>
-        <w:t xml:space="preserve">## ✔ forcats   1.0.1     ✔ stringr   1.5.2</w:t>
-      </w:r>
-      <w:r>
-        <w:br/>
-      </w:r>
-      <w:r>
-        <w:rPr>
-          <w:rStyle w:val="VerbatimChar"/>
-        </w:rPr>
-        <w:t xml:space="preserve">## ✔ ggplot2   4.0.0     ✔ tibble    3.3.0</w:t>
-      </w:r>
-      <w:r>
-        <w:br/>
-      </w:r>
-      <w:r>
-        <w:rPr>
-          <w:rStyle w:val="VerbatimChar"/>
-        </w:rPr>
-        <w:t xml:space="preserve">## ✔ lubridate 1.9.4     ✔ tidyr     1.3.1</w:t>
-      </w:r>
-      <w:r>
-        <w:br/>
-      </w:r>
-      <w:r>
-        <w:rPr>
-          <w:rStyle w:val="VerbatimChar"/>
-        </w:rPr>
-        <w:t xml:space="preserve">## ✔ purrr     1.1.0     </w:t>
-      </w:r>
-      <w:r>
-        <w:br/>
-      </w:r>
-      <w:r>
-        <w:rPr>
-          <w:rStyle w:val="VerbatimChar"/>
-        </w:rPr>
-        <w:t xml:space="preserve">## ── Conflicts ────────────────────────────────────────── tidyverse_conflicts() ──</w:t>
-      </w:r>
-      <w:r>
-        <w:br/>
-      </w:r>
-      <w:r>
-        <w:rPr>
-          <w:rStyle w:val="VerbatimChar"/>
-        </w:rPr>
-        <w:t xml:space="preserve">## ✖ dplyr::filter() masks stats::filter()</w:t>
-      </w:r>
-      <w:r>
-        <w:br/>
-      </w:r>
-      <w:r>
-        <w:rPr>
-          <w:rStyle w:val="VerbatimChar"/>
-        </w:rPr>
-        <w:t xml:space="preserve">## ✖ dplyr::lag()    masks stats::lag()</w:t>
-      </w:r>
-      <w:r>
-        <w:br/>
-      </w:r>
-      <w:r>
-        <w:rPr>
-          <w:rStyle w:val="VerbatimChar"/>
-        </w:rPr>
-        <w:t xml:space="preserve">## ℹ Use the conflicted package (&lt;http://conflicted.r-lib.org/&gt;) to force all conflicts to become errors</w:t>
+          <w:rStyle w:val="NormalTok"/>
+        </w:rPr>
+        <w:t xml:space="preserve">files_in_data </w:t>
+      </w:r>
+      <w:r>
+        <w:rPr>
+          <w:rStyle w:val="OtherTok"/>
+        </w:rPr>
+        <w:t xml:space="preserve">&lt;-</w:t>
+      </w:r>
+      <w:r>
+        <w:rPr>
+          <w:rStyle w:val="NormalTok"/>
+        </w:rPr>
+        <w:t xml:space="preserve"> </w:t>
+      </w:r>
+      <w:r>
+        <w:rPr>
+          <w:rStyle w:val="FunctionTok"/>
+        </w:rPr>
+        <w:t xml:space="preserve">list.files</w:t>
+      </w:r>
+      <w:r>
+        <w:rPr>
+          <w:rStyle w:val="NormalTok"/>
+        </w:rPr>
+        <w:t xml:space="preserve">(</w:t>
+      </w:r>
+      <w:r>
+        <w:rPr>
+          <w:rStyle w:val="StringTok"/>
+        </w:rPr>
+        <w:t xml:space="preserve">"data"</w:t>
+      </w:r>
+      <w:r>
+        <w:rPr>
+          <w:rStyle w:val="NormalTok"/>
+        </w:rPr>
+        <w:t xml:space="preserve">)</w:t>
+      </w:r>
+      <w:r>
+        <w:br/>
+      </w:r>
+      <w:r>
+        <w:rPr>
+          <w:rStyle w:val="FunctionTok"/>
+        </w:rPr>
+        <w:t xml:space="preserve">print</w:t>
+      </w:r>
+      <w:r>
+        <w:rPr>
+          <w:rStyle w:val="NormalTok"/>
+        </w:rPr>
+        <w:t xml:space="preserve">(files_in_data)</w:t>
       </w:r>
     </w:p>
     <w:p>
@@ -141,30 +156,21 @@
       </w:pPr>
       <w:r>
         <w:rPr>
-          <w:rStyle w:val="FunctionTok"/>
-        </w:rPr>
-        <w:t xml:space="preserve">library</w:t>
-      </w:r>
-      <w:r>
-        <w:rPr>
-          <w:rStyle w:val="NormalTok"/>
-        </w:rPr>
-        <w:t xml:space="preserve">(broom)</w:t>
-      </w:r>
-      <w:r>
-        <w:br/>
-      </w:r>
-      <w:r>
-        <w:rPr>
-          <w:rStyle w:val="FunctionTok"/>
-        </w:rPr>
-        <w:t xml:space="preserve">library</w:t>
-      </w:r>
-      <w:r>
-        <w:rPr>
-          <w:rStyle w:val="NormalTok"/>
-        </w:rPr>
-        <w:t xml:space="preserve">(sf)</w:t>
+          <w:rStyle w:val="VerbatimChar"/>
+        </w:rPr>
+        <w:t xml:space="preserve">## [1] "homicide-data.csv"</w:t>
+      </w:r>
+    </w:p>
+    <w:p>
+      <w:pPr>
+        <w:pStyle w:val="FirstParagraph"/>
+      </w:pPr>
+      <w:r>
+        <w:rPr>
+          <w:b/>
+          <w:bCs/>
+        </w:rPr>
+        <w:t xml:space="preserve">Homicide Data</w:t>
       </w:r>
     </w:p>
     <w:p>
@@ -173,9 +179,57 @@
       </w:pPr>
       <w:r>
         <w:rPr>
-          <w:rStyle w:val="VerbatimChar"/>
-        </w:rPr>
-        <w:t xml:space="preserve">## Linking to GEOS 3.13.0, GDAL 3.8.5, PROJ 9.5.1; sf_use_s2() is TRUE</w:t>
+          <w:rStyle w:val="NormalTok"/>
+        </w:rPr>
+        <w:t xml:space="preserve">homicide </w:t>
+      </w:r>
+      <w:r>
+        <w:rPr>
+          <w:rStyle w:val="OtherTok"/>
+        </w:rPr>
+        <w:t xml:space="preserve">&lt;-</w:t>
+      </w:r>
+      <w:r>
+        <w:rPr>
+          <w:rStyle w:val="NormalTok"/>
+        </w:rPr>
+        <w:t xml:space="preserve"> </w:t>
+      </w:r>
+      <w:r>
+        <w:rPr>
+          <w:rStyle w:val="FunctionTok"/>
+        </w:rPr>
+        <w:t xml:space="preserve">read.csv</w:t>
+      </w:r>
+      <w:r>
+        <w:rPr>
+          <w:rStyle w:val="NormalTok"/>
+        </w:rPr>
+        <w:t xml:space="preserve">(</w:t>
+      </w:r>
+      <w:r>
+        <w:rPr>
+          <w:rStyle w:val="StringTok"/>
+        </w:rPr>
+        <w:t xml:space="preserve">"data/homicide-data.csv"</w:t>
+      </w:r>
+      <w:r>
+        <w:rPr>
+          <w:rStyle w:val="NormalTok"/>
+        </w:rPr>
+        <w:t xml:space="preserve">)</w:t>
+      </w:r>
+    </w:p>
+    <w:p>
+      <w:pPr>
+        <w:pStyle w:val="FirstParagraph"/>
+      </w:pPr>
+      <w:r>
+        <w:rPr>
+          <w:b/>
+          <w:bCs/>
+        </w:rPr>
+        <w:t xml:space="preserve">Denver, CO Data</w:t>
       </w:r>
     </w:p>
     <w:p>
@@ -184,15 +238,651 @@
       </w:pPr>
       <w:r>
         <w:rPr>
-          <w:rStyle w:val="FunctionTok"/>
-        </w:rPr>
-        <w:t xml:space="preserve">library</w:t>
-      </w:r>
-      <w:r>
-        <w:rPr>
-          <w:rStyle w:val="NormalTok"/>
-        </w:rPr>
-        <w:t xml:space="preserve">(tigris)</w:t>
+          <w:rStyle w:val="NormalTok"/>
+        </w:rPr>
+        <w:t xml:space="preserve">denver_homicides </w:t>
+      </w:r>
+      <w:r>
+        <w:rPr>
+          <w:rStyle w:val="OtherTok"/>
+        </w:rPr>
+        <w:t xml:space="preserve">&lt;-</w:t>
+      </w:r>
+      <w:r>
+        <w:rPr>
+          <w:rStyle w:val="NormalTok"/>
+        </w:rPr>
+        <w:t xml:space="preserve"> homicide </w:t>
+      </w:r>
+      <w:r>
+        <w:rPr>
+          <w:rStyle w:val="SpecialCharTok"/>
+        </w:rPr>
+        <w:t xml:space="preserve">%&gt;%</w:t>
+      </w:r>
+      <w:r>
+        <w:rPr>
+          <w:rStyle w:val="NormalTok"/>
+        </w:rPr>
+        <w:t xml:space="preserve"> </w:t>
+      </w:r>
+      <w:r>
+        <w:br/>
+      </w:r>
+      <w:r>
+        <w:rPr>
+          <w:rStyle w:val="NormalTok"/>
+        </w:rPr>
+        <w:t xml:space="preserve">  </w:t>
+      </w:r>
+      <w:r>
+        <w:rPr>
+          <w:rStyle w:val="FunctionTok"/>
+        </w:rPr>
+        <w:t xml:space="preserve">filter</w:t>
+      </w:r>
+      <w:r>
+        <w:rPr>
+          <w:rStyle w:val="NormalTok"/>
+        </w:rPr>
+        <w:t xml:space="preserve">(city </w:t>
+      </w:r>
+      <w:r>
+        <w:rPr>
+          <w:rStyle w:val="SpecialCharTok"/>
+        </w:rPr>
+        <w:t xml:space="preserve">==</w:t>
+      </w:r>
+      <w:r>
+        <w:rPr>
+          <w:rStyle w:val="NormalTok"/>
+        </w:rPr>
+        <w:t xml:space="preserve"> </w:t>
+      </w:r>
+      <w:r>
+        <w:rPr>
+          <w:rStyle w:val="StringTok"/>
+        </w:rPr>
+        <w:t xml:space="preserve">"Denver"</w:t>
+      </w:r>
+      <w:r>
+        <w:rPr>
+          <w:rStyle w:val="NormalTok"/>
+        </w:rPr>
+        <w:t xml:space="preserve">, state </w:t>
+      </w:r>
+      <w:r>
+        <w:rPr>
+          <w:rStyle w:val="SpecialCharTok"/>
+        </w:rPr>
+        <w:t xml:space="preserve">==</w:t>
+      </w:r>
+      <w:r>
+        <w:rPr>
+          <w:rStyle w:val="NormalTok"/>
+        </w:rPr>
+        <w:t xml:space="preserve"> </w:t>
+      </w:r>
+      <w:r>
+        <w:rPr>
+          <w:rStyle w:val="StringTok"/>
+        </w:rPr>
+        <w:t xml:space="preserve">"CO"</w:t>
+      </w:r>
+      <w:r>
+        <w:rPr>
+          <w:rStyle w:val="NormalTok"/>
+        </w:rPr>
+        <w:t xml:space="preserve">) </w:t>
+      </w:r>
+      <w:r>
+        <w:rPr>
+          <w:rStyle w:val="SpecialCharTok"/>
+        </w:rPr>
+        <w:t xml:space="preserve">%&gt;%</w:t>
+      </w:r>
+      <w:r>
+        <w:rPr>
+          <w:rStyle w:val="NormalTok"/>
+        </w:rPr>
+        <w:t xml:space="preserve"> </w:t>
+      </w:r>
+      <w:r>
+        <w:br/>
+      </w:r>
+      <w:r>
+        <w:rPr>
+          <w:rStyle w:val="NormalTok"/>
+        </w:rPr>
+        <w:t xml:space="preserve">  </w:t>
+      </w:r>
+      <w:r>
+        <w:rPr>
+          <w:rStyle w:val="FunctionTok"/>
+        </w:rPr>
+        <w:t xml:space="preserve">filter</w:t>
+      </w:r>
+      <w:r>
+        <w:rPr>
+          <w:rStyle w:val="NormalTok"/>
+        </w:rPr>
+        <w:t xml:space="preserve">(</w:t>
+      </w:r>
+      <w:r>
+        <w:rPr>
+          <w:rStyle w:val="SpecialCharTok"/>
+        </w:rPr>
+        <w:t xml:space="preserve">!</w:t>
+      </w:r>
+      <w:r>
+        <w:rPr>
+          <w:rStyle w:val="FunctionTok"/>
+        </w:rPr>
+        <w:t xml:space="preserve">is.na</w:t>
+      </w:r>
+      <w:r>
+        <w:rPr>
+          <w:rStyle w:val="NormalTok"/>
+        </w:rPr>
+        <w:t xml:space="preserve">(lon), </w:t>
+      </w:r>
+      <w:r>
+        <w:rPr>
+          <w:rStyle w:val="SpecialCharTok"/>
+        </w:rPr>
+        <w:t xml:space="preserve">!</w:t>
+      </w:r>
+      <w:r>
+        <w:rPr>
+          <w:rStyle w:val="FunctionTok"/>
+        </w:rPr>
+        <w:t xml:space="preserve">is.na</w:t>
+      </w:r>
+      <w:r>
+        <w:rPr>
+          <w:rStyle w:val="NormalTok"/>
+        </w:rPr>
+        <w:t xml:space="preserve">(lat)) </w:t>
+      </w:r>
+      <w:r>
+        <w:rPr>
+          <w:rStyle w:val="SpecialCharTok"/>
+        </w:rPr>
+        <w:t xml:space="preserve">%&gt;%</w:t>
+      </w:r>
+      <w:r>
+        <w:rPr>
+          <w:rStyle w:val="NormalTok"/>
+        </w:rPr>
+        <w:t xml:space="preserve"> </w:t>
+      </w:r>
+      <w:r>
+        <w:br/>
+      </w:r>
+      <w:r>
+        <w:rPr>
+          <w:rStyle w:val="NormalTok"/>
+        </w:rPr>
+        <w:t xml:space="preserve">  </w:t>
+      </w:r>
+      <w:r>
+        <w:rPr>
+          <w:rStyle w:val="FunctionTok"/>
+        </w:rPr>
+        <w:t xml:space="preserve">mutate</w:t>
+      </w:r>
+      <w:r>
+        <w:rPr>
+          <w:rStyle w:val="NormalTok"/>
+        </w:rPr>
+        <w:t xml:space="preserve">(</w:t>
+      </w:r>
+      <w:r>
+        <w:br/>
+      </w:r>
+      <w:r>
+        <w:rPr>
+          <w:rStyle w:val="NormalTok"/>
+        </w:rPr>
+        <w:t xml:space="preserve">    </w:t>
+      </w:r>
+      <w:r>
+        <w:rPr>
+          <w:rStyle w:val="AttributeTok"/>
+        </w:rPr>
+        <w:t xml:space="preserve">status =</w:t>
+      </w:r>
+      <w:r>
+        <w:rPr>
+          <w:rStyle w:val="NormalTok"/>
+        </w:rPr>
+        <w:t xml:space="preserve"> </w:t>
+      </w:r>
+      <w:r>
+        <w:rPr>
+          <w:rStyle w:val="FunctionTok"/>
+        </w:rPr>
+        <w:t xml:space="preserve">ifelse</w:t>
+      </w:r>
+      <w:r>
+        <w:rPr>
+          <w:rStyle w:val="NormalTok"/>
+        </w:rPr>
+        <w:t xml:space="preserve">(disposition </w:t>
+      </w:r>
+      <w:r>
+        <w:rPr>
+          <w:rStyle w:val="SpecialCharTok"/>
+        </w:rPr>
+        <w:t xml:space="preserve">==</w:t>
+      </w:r>
+      <w:r>
+        <w:rPr>
+          <w:rStyle w:val="NormalTok"/>
+        </w:rPr>
+        <w:t xml:space="preserve"> </w:t>
+      </w:r>
+      <w:r>
+        <w:rPr>
+          <w:rStyle w:val="StringTok"/>
+        </w:rPr>
+        <w:t xml:space="preserve">"Closed by arrest"</w:t>
+      </w:r>
+      <w:r>
+        <w:rPr>
+          <w:rStyle w:val="NormalTok"/>
+        </w:rPr>
+        <w:t xml:space="preserve">,</w:t>
+      </w:r>
+      <w:r>
+        <w:br/>
+      </w:r>
+      <w:r>
+        <w:rPr>
+          <w:rStyle w:val="NormalTok"/>
+        </w:rPr>
+        <w:t xml:space="preserve">                     </w:t>
+      </w:r>
+      <w:r>
+        <w:rPr>
+          <w:rStyle w:val="StringTok"/>
+        </w:rPr>
+        <w:t xml:space="preserve">"Solved"</w:t>
+      </w:r>
+      <w:r>
+        <w:rPr>
+          <w:rStyle w:val="NormalTok"/>
+        </w:rPr>
+        <w:t xml:space="preserve">,</w:t>
+      </w:r>
+      <w:r>
+        <w:br/>
+      </w:r>
+      <w:r>
+        <w:rPr>
+          <w:rStyle w:val="NormalTok"/>
+        </w:rPr>
+        <w:t xml:space="preserve">                     </w:t>
+      </w:r>
+      <w:r>
+        <w:rPr>
+          <w:rStyle w:val="StringTok"/>
+        </w:rPr>
+        <w:t xml:space="preserve">"Unsolved"</w:t>
+      </w:r>
+      <w:r>
+        <w:rPr>
+          <w:rStyle w:val="NormalTok"/>
+        </w:rPr>
+        <w:t xml:space="preserve">)</w:t>
+      </w:r>
+      <w:r>
+        <w:br/>
+      </w:r>
+      <w:r>
+        <w:rPr>
+          <w:rStyle w:val="NormalTok"/>
+        </w:rPr>
+        <w:t xml:space="preserve">  ) </w:t>
+      </w:r>
+      <w:r>
+        <w:rPr>
+          <w:rStyle w:val="SpecialCharTok"/>
+        </w:rPr>
+        <w:t xml:space="preserve">%&gt;%</w:t>
+      </w:r>
+      <w:r>
+        <w:rPr>
+          <w:rStyle w:val="NormalTok"/>
+        </w:rPr>
+        <w:t xml:space="preserve"> </w:t>
+      </w:r>
+      <w:r>
+        <w:br/>
+      </w:r>
+      <w:r>
+        <w:rPr>
+          <w:rStyle w:val="NormalTok"/>
+        </w:rPr>
+        <w:t xml:space="preserve">  </w:t>
+      </w:r>
+      <w:r>
+        <w:rPr>
+          <w:rStyle w:val="FunctionTok"/>
+        </w:rPr>
+        <w:t xml:space="preserve">mutate</w:t>
+      </w:r>
+      <w:r>
+        <w:rPr>
+          <w:rStyle w:val="NormalTok"/>
+        </w:rPr>
+        <w:t xml:space="preserve">(</w:t>
+      </w:r>
+      <w:r>
+        <w:br/>
+      </w:r>
+      <w:r>
+        <w:rPr>
+          <w:rStyle w:val="NormalTok"/>
+        </w:rPr>
+        <w:t xml:space="preserve">    </w:t>
+      </w:r>
+      <w:r>
+        <w:rPr>
+          <w:rStyle w:val="AttributeTok"/>
+        </w:rPr>
+        <w:t xml:space="preserve">race_cat =</w:t>
+      </w:r>
+      <w:r>
+        <w:rPr>
+          <w:rStyle w:val="NormalTok"/>
+        </w:rPr>
+        <w:t xml:space="preserve"> </w:t>
+      </w:r>
+      <w:r>
+        <w:rPr>
+          <w:rStyle w:val="FunctionTok"/>
+        </w:rPr>
+        <w:t xml:space="preserve">fct_lump</w:t>
+      </w:r>
+      <w:r>
+        <w:rPr>
+          <w:rStyle w:val="NormalTok"/>
+        </w:rPr>
+        <w:t xml:space="preserve">(victim_race, </w:t>
+      </w:r>
+      <w:r>
+        <w:rPr>
+          <w:rStyle w:val="AttributeTok"/>
+        </w:rPr>
+        <w:t xml:space="preserve">n =</w:t>
+      </w:r>
+      <w:r>
+        <w:rPr>
+          <w:rStyle w:val="NormalTok"/>
+        </w:rPr>
+        <w:t xml:space="preserve"> </w:t>
+      </w:r>
+      <w:r>
+        <w:rPr>
+          <w:rStyle w:val="DecValTok"/>
+        </w:rPr>
+        <w:t xml:space="preserve">3</w:t>
+      </w:r>
+      <w:r>
+        <w:rPr>
+          <w:rStyle w:val="NormalTok"/>
+        </w:rPr>
+        <w:t xml:space="preserve">)</w:t>
+      </w:r>
+      <w:r>
+        <w:br/>
+      </w:r>
+      <w:r>
+        <w:rPr>
+          <w:rStyle w:val="NormalTok"/>
+        </w:rPr>
+        <w:t xml:space="preserve">  ) </w:t>
+      </w:r>
+      <w:r>
+        <w:rPr>
+          <w:rStyle w:val="SpecialCharTok"/>
+        </w:rPr>
+        <w:t xml:space="preserve">%&gt;%</w:t>
+      </w:r>
+      <w:r>
+        <w:br/>
+      </w:r>
+      <w:r>
+        <w:rPr>
+          <w:rStyle w:val="NormalTok"/>
+        </w:rPr>
+        <w:t xml:space="preserve">  </w:t>
+      </w:r>
+      <w:r>
+        <w:rPr>
+          <w:rStyle w:val="FunctionTok"/>
+        </w:rPr>
+        <w:t xml:space="preserve">st_as_sf</w:t>
+      </w:r>
+      <w:r>
+        <w:rPr>
+          <w:rStyle w:val="NormalTok"/>
+        </w:rPr>
+        <w:t xml:space="preserve">(</w:t>
+      </w:r>
+      <w:r>
+        <w:rPr>
+          <w:rStyle w:val="AttributeTok"/>
+        </w:rPr>
+        <w:t xml:space="preserve">coords =</w:t>
+      </w:r>
+      <w:r>
+        <w:rPr>
+          <w:rStyle w:val="NormalTok"/>
+        </w:rPr>
+        <w:t xml:space="preserve"> </w:t>
+      </w:r>
+      <w:r>
+        <w:rPr>
+          <w:rStyle w:val="FunctionTok"/>
+        </w:rPr>
+        <w:t xml:space="preserve">c</w:t>
+      </w:r>
+      <w:r>
+        <w:rPr>
+          <w:rStyle w:val="NormalTok"/>
+        </w:rPr>
+        <w:t xml:space="preserve">(</w:t>
+      </w:r>
+      <w:r>
+        <w:rPr>
+          <w:rStyle w:val="StringTok"/>
+        </w:rPr>
+        <w:t xml:space="preserve">"lon"</w:t>
+      </w:r>
+      <w:r>
+        <w:rPr>
+          <w:rStyle w:val="NormalTok"/>
+        </w:rPr>
+        <w:t xml:space="preserve">, </w:t>
+      </w:r>
+      <w:r>
+        <w:rPr>
+          <w:rStyle w:val="StringTok"/>
+        </w:rPr>
+        <w:t xml:space="preserve">"lat"</w:t>
+      </w:r>
+      <w:r>
+        <w:rPr>
+          <w:rStyle w:val="NormalTok"/>
+        </w:rPr>
+        <w:t xml:space="preserve">), </w:t>
+      </w:r>
+      <w:r>
+        <w:rPr>
+          <w:rStyle w:val="AttributeTok"/>
+        </w:rPr>
+        <w:t xml:space="preserve">crs =</w:t>
+      </w:r>
+      <w:r>
+        <w:rPr>
+          <w:rStyle w:val="NormalTok"/>
+        </w:rPr>
+        <w:t xml:space="preserve"> </w:t>
+      </w:r>
+      <w:r>
+        <w:rPr>
+          <w:rStyle w:val="DecValTok"/>
+        </w:rPr>
+        <w:t xml:space="preserve">4326</w:t>
+      </w:r>
+      <w:r>
+        <w:rPr>
+          <w:rStyle w:val="NormalTok"/>
+        </w:rPr>
+        <w:t xml:space="preserve">)</w:t>
+      </w:r>
+      <w:r>
+        <w:br/>
+      </w:r>
+      <w:r>
+        <w:br/>
+      </w:r>
+      <w:r>
+        <w:rPr>
+          <w:rStyle w:val="NormalTok"/>
+        </w:rPr>
+        <w:t xml:space="preserve">denver_tracts </w:t>
+      </w:r>
+      <w:r>
+        <w:rPr>
+          <w:rStyle w:val="OtherTok"/>
+        </w:rPr>
+        <w:t xml:space="preserve">&lt;-</w:t>
+      </w:r>
+      <w:r>
+        <w:rPr>
+          <w:rStyle w:val="NormalTok"/>
+        </w:rPr>
+        <w:t xml:space="preserve"> </w:t>
+      </w:r>
+      <w:r>
+        <w:rPr>
+          <w:rStyle w:val="FunctionTok"/>
+        </w:rPr>
+        <w:t xml:space="preserve">tracts</w:t>
+      </w:r>
+      <w:r>
+        <w:rPr>
+          <w:rStyle w:val="NormalTok"/>
+        </w:rPr>
+        <w:t xml:space="preserve">(</w:t>
+      </w:r>
+      <w:r>
+        <w:rPr>
+          <w:rStyle w:val="AttributeTok"/>
+        </w:rPr>
+        <w:t xml:space="preserve">state =</w:t>
+      </w:r>
+      <w:r>
+        <w:rPr>
+          <w:rStyle w:val="NormalTok"/>
+        </w:rPr>
+        <w:t xml:space="preserve"> </w:t>
+      </w:r>
+      <w:r>
+        <w:rPr>
+          <w:rStyle w:val="StringTok"/>
+        </w:rPr>
+        <w:t xml:space="preserve">"CO"</w:t>
+      </w:r>
+      <w:r>
+        <w:rPr>
+          <w:rStyle w:val="NormalTok"/>
+        </w:rPr>
+        <w:t xml:space="preserve">, </w:t>
+      </w:r>
+      <w:r>
+        <w:rPr>
+          <w:rStyle w:val="AttributeTok"/>
+        </w:rPr>
+        <w:t xml:space="preserve">county =</w:t>
+      </w:r>
+      <w:r>
+        <w:rPr>
+          <w:rStyle w:val="NormalTok"/>
+        </w:rPr>
+        <w:t xml:space="preserve"> </w:t>
+      </w:r>
+      <w:r>
+        <w:rPr>
+          <w:rStyle w:val="StringTok"/>
+        </w:rPr>
+        <w:t xml:space="preserve">"Denver"</w:t>
+      </w:r>
+      <w:r>
+        <w:rPr>
+          <w:rStyle w:val="NormalTok"/>
+        </w:rPr>
+        <w:t xml:space="preserve">,</w:t>
+      </w:r>
+      <w:r>
+        <w:br/>
+      </w:r>
+      <w:r>
+        <w:rPr>
+          <w:rStyle w:val="NormalTok"/>
+        </w:rPr>
+        <w:t xml:space="preserve">                        </w:t>
+      </w:r>
+      <w:r>
+        <w:rPr>
+          <w:rStyle w:val="AttributeTok"/>
+        </w:rPr>
+        <w:t xml:space="preserve">cb =</w:t>
+      </w:r>
+      <w:r>
+        <w:rPr>
+          <w:rStyle w:val="NormalTok"/>
+        </w:rPr>
+        <w:t xml:space="preserve"> </w:t>
+      </w:r>
+      <w:r>
+        <w:rPr>
+          <w:rStyle w:val="ConstantTok"/>
+        </w:rPr>
+        <w:t xml:space="preserve">TRUE</w:t>
+      </w:r>
+      <w:r>
+        <w:rPr>
+          <w:rStyle w:val="NormalTok"/>
+        </w:rPr>
+        <w:t xml:space="preserve">, </w:t>
+      </w:r>
+      <w:r>
+        <w:rPr>
+          <w:rStyle w:val="AttributeTok"/>
+        </w:rPr>
+        <w:t xml:space="preserve">year =</w:t>
+      </w:r>
+      <w:r>
+        <w:rPr>
+          <w:rStyle w:val="NormalTok"/>
+        </w:rPr>
+        <w:t xml:space="preserve"> </w:t>
+      </w:r>
+      <w:r>
+        <w:rPr>
+          <w:rStyle w:val="DecValTok"/>
+        </w:rPr>
+        <w:t xml:space="preserve">2019</w:t>
+      </w:r>
+      <w:r>
+        <w:rPr>
+          <w:rStyle w:val="NormalTok"/>
+        </w:rPr>
+        <w:t xml:space="preserve">)</w:t>
       </w:r>
     </w:p>
     <w:p>
@@ -203,89 +893,7 @@
         <w:rPr>
           <w:rStyle w:val="VerbatimChar"/>
         </w:rPr>
-        <w:t xml:space="preserve">## To enable caching of data, set `options(tigris_use_cache = TRUE)`</w:t>
-      </w:r>
-      <w:r>
-        <w:br/>
-      </w:r>
-      <w:r>
-        <w:rPr>
-          <w:rStyle w:val="VerbatimChar"/>
-        </w:rPr>
-        <w:t xml:space="preserve">## in your R script or .Rprofile.</w:t>
-      </w:r>
-    </w:p>
-    <w:p>
-      <w:pPr>
-        <w:pStyle w:val="SourceCode"/>
-      </w:pPr>
-      <w:r>
-        <w:rPr>
-          <w:rStyle w:val="NormalTok"/>
-        </w:rPr>
-        <w:t xml:space="preserve">files_in_data </w:t>
-      </w:r>
-      <w:r>
-        <w:rPr>
-          <w:rStyle w:val="OtherTok"/>
-        </w:rPr>
-        <w:t xml:space="preserve">&lt;-</w:t>
-      </w:r>
-      <w:r>
-        <w:rPr>
-          <w:rStyle w:val="NormalTok"/>
-        </w:rPr>
-        <w:t xml:space="preserve"> </w:t>
-      </w:r>
-      <w:r>
-        <w:rPr>
-          <w:rStyle w:val="FunctionTok"/>
-        </w:rPr>
-        <w:t xml:space="preserve">list.files</w:t>
-      </w:r>
-      <w:r>
-        <w:rPr>
-          <w:rStyle w:val="NormalTok"/>
-        </w:rPr>
-        <w:t xml:space="preserve">(</w:t>
-      </w:r>
-      <w:r>
-        <w:rPr>
-          <w:rStyle w:val="StringTok"/>
-        </w:rPr>
-        <w:t xml:space="preserve">"data"</w:t>
-      </w:r>
-      <w:r>
-        <w:rPr>
-          <w:rStyle w:val="NormalTok"/>
-        </w:rPr>
-        <w:t xml:space="preserve">)</w:t>
-      </w:r>
-      <w:r>
-        <w:br/>
-      </w:r>
-      <w:r>
-        <w:rPr>
-          <w:rStyle w:val="FunctionTok"/>
-        </w:rPr>
-        <w:t xml:space="preserve">print</w:t>
-      </w:r>
-      <w:r>
-        <w:rPr>
-          <w:rStyle w:val="NormalTok"/>
-        </w:rPr>
-        <w:t xml:space="preserve">(files_in_data)</w:t>
-      </w:r>
-    </w:p>
-    <w:p>
-      <w:pPr>
-        <w:pStyle w:val="SourceCode"/>
-      </w:pPr>
-      <w:r>
-        <w:rPr>
-          <w:rStyle w:val="VerbatimChar"/>
-        </w:rPr>
-        <w:t xml:space="preserve">## [1] "homicide-data.csv"</w:t>
+        <w:t xml:space="preserve">##   |                                                                              |                                                                      |   0%  |                                                                              |=                                                                     |   1%  |                                                                              |=                                                                     |   2%  |                                                                              |==                                                                    |   2%  |                                                                              |===                                                                   |   4%  |                                                                              |====                                                                  |   5%  |                                                                              |====                                                                  |   6%  |                                                                              |======                                                                |   8%  |                                                                              |=======                                                               |  10%  |                                                                              |========                                                              |  11%  |                                                                              |=========                                                             |  13%  |                                                                              |==========                                                            |  15%  |                                                                              |===========                                                           |  16%  |                                                                              |============                                                          |  16%  |                                                                              |=============                                                         |  18%  |                                                                              |==============                                                        |  19%  |                                                                              |===============                                                       |  21%  |                                                                              |================                                                      |  22%  |                                                                              |=================                                                     |  24%  |                                                                              |==================                                                    |  26%  |                                                                              |===================                                                   |  27%  |                                                                              |====================                                                  |  29%  |                                                                              |======================                                                |  31%  |                                                                              |=======================                                               |  32%  |                                                                              |========================                                              |  34%  |                                                                              |=========================                                             |  36%  |                                                                              |==========================                                            |  37%  |                                                                              |===========================                                           |  39%  |                                                                              |============================                                          |  41%  |                                                                              |==============================                                        |  42%  |                                                                              |===============================                                       |  44%  |                                                                              |================================                                      |  46%  |                                                                              |=================================                                     |  47%  |                                                                              |==================================                                    |  49%  |                                                                              |===================================                                   |  51%  |                                                                              |=====================================                                 |  52%  |                                                                              |======================================                                |  54%  |                                                                              |=======================================                               |  56%  |                                                                              |========================================                              |  57%  |                                                                              |=========================================                             |  59%  |                                                                              |==========================================                            |  61%  |                                                                              |============================================                          |  62%  |                                                                              |=============================================                         |  64%  |                                                                              |==============================================                        |  65%  |                                                                              |===============================================                       |  67%  |                                                                              |================================================                      |  69%  |                                                                              |=================================================                     |  70%  |                                                                              |==================================================                    |  72%  |                                                                              |====================================================                  |  74%  |                                                                              |=====================================================                 |  75%  |                                                                              |======================================================                |  77%  |                                                                              |=======================================================               |  79%  |                                                                              |========================================================              |  80%  |                                                                              |=========================================================             |  82%  |                                                                              |===========================================================           |  84%  |                                                                              |============================================================          |  85%  |                                                                              |=============================================================         |  87%  |                                                                              |==============================================================        |  89%  |                                                                              |===============================================================       |  90%  |                                                                              |================================================================      |  92%  |                                                                              |==================================================================    |  94%  |                                                                              |===================================================================   |  95%  |                                                                              |====================================================================  |  97%  |                                                                              |===================================================================== |  99%  |                                                                              |======================================================================| 100%</w:t>
       </w:r>
     </w:p>
     <w:p>
@@ -297,730 +905,7 @@
           <w:b/>
           <w:bCs/>
         </w:rPr>
-        <w:t xml:space="preserve">Homicide Data</w:t>
-      </w:r>
-    </w:p>
-    <w:p>
-      <w:pPr>
-        <w:pStyle w:val="SourceCode"/>
-      </w:pPr>
-      <w:r>
-        <w:rPr>
-          <w:rStyle w:val="NormalTok"/>
-        </w:rPr>
-        <w:t xml:space="preserve">homicide </w:t>
-      </w:r>
-      <w:r>
-        <w:rPr>
-          <w:rStyle w:val="OtherTok"/>
-        </w:rPr>
-        <w:t xml:space="preserve">&lt;-</w:t>
-      </w:r>
-      <w:r>
-        <w:rPr>
-          <w:rStyle w:val="NormalTok"/>
-        </w:rPr>
-        <w:t xml:space="preserve"> </w:t>
-      </w:r>
-      <w:r>
-        <w:rPr>
-          <w:rStyle w:val="FunctionTok"/>
-        </w:rPr>
-        <w:t xml:space="preserve">read.csv</w:t>
-      </w:r>
-      <w:r>
-        <w:rPr>
-          <w:rStyle w:val="NormalTok"/>
-        </w:rPr>
-        <w:t xml:space="preserve">(</w:t>
-      </w:r>
-      <w:r>
-        <w:rPr>
-          <w:rStyle w:val="StringTok"/>
-        </w:rPr>
-        <w:t xml:space="preserve">"data/homicide-data.csv"</w:t>
-      </w:r>
-      <w:r>
-        <w:rPr>
-          <w:rStyle w:val="NormalTok"/>
-        </w:rPr>
-        <w:t xml:space="preserve">)</w:t>
-      </w:r>
-    </w:p>
-    <w:p>
-      <w:pPr>
-        <w:pStyle w:val="FirstParagraph"/>
-      </w:pPr>
-      <w:r>
-        <w:rPr>
-          <w:b/>
-          <w:bCs/>
-        </w:rPr>
-        <w:t xml:space="preserve">Denver, CO Data</w:t>
-      </w:r>
-    </w:p>
-    <w:p>
-      <w:pPr>
-        <w:pStyle w:val="SourceCode"/>
-      </w:pPr>
-      <w:r>
-        <w:rPr>
-          <w:rStyle w:val="NormalTok"/>
-        </w:rPr>
-        <w:t xml:space="preserve">denver_homicides </w:t>
-      </w:r>
-      <w:r>
-        <w:rPr>
-          <w:rStyle w:val="OtherTok"/>
-        </w:rPr>
-        <w:t xml:space="preserve">&lt;-</w:t>
-      </w:r>
-      <w:r>
-        <w:rPr>
-          <w:rStyle w:val="NormalTok"/>
-        </w:rPr>
-        <w:t xml:space="preserve"> homicide </w:t>
-      </w:r>
-      <w:r>
-        <w:rPr>
-          <w:rStyle w:val="SpecialCharTok"/>
-        </w:rPr>
-        <w:t xml:space="preserve">%&gt;%</w:t>
-      </w:r>
-      <w:r>
-        <w:rPr>
-          <w:rStyle w:val="NormalTok"/>
-        </w:rPr>
-        <w:t xml:space="preserve"> </w:t>
-      </w:r>
-      <w:r>
-        <w:br/>
-      </w:r>
-      <w:r>
-        <w:rPr>
-          <w:rStyle w:val="NormalTok"/>
-        </w:rPr>
-        <w:t xml:space="preserve">  </w:t>
-      </w:r>
-      <w:r>
-        <w:rPr>
-          <w:rStyle w:val="FunctionTok"/>
-        </w:rPr>
-        <w:t xml:space="preserve">filter</w:t>
-      </w:r>
-      <w:r>
-        <w:rPr>
-          <w:rStyle w:val="NormalTok"/>
-        </w:rPr>
-        <w:t xml:space="preserve">(city </w:t>
-      </w:r>
-      <w:r>
-        <w:rPr>
-          <w:rStyle w:val="SpecialCharTok"/>
-        </w:rPr>
-        <w:t xml:space="preserve">==</w:t>
-      </w:r>
-      <w:r>
-        <w:rPr>
-          <w:rStyle w:val="NormalTok"/>
-        </w:rPr>
-        <w:t xml:space="preserve"> </w:t>
-      </w:r>
-      <w:r>
-        <w:rPr>
-          <w:rStyle w:val="StringTok"/>
-        </w:rPr>
-        <w:t xml:space="preserve">"Denver"</w:t>
-      </w:r>
-      <w:r>
-        <w:rPr>
-          <w:rStyle w:val="NormalTok"/>
-        </w:rPr>
-        <w:t xml:space="preserve">, state </w:t>
-      </w:r>
-      <w:r>
-        <w:rPr>
-          <w:rStyle w:val="SpecialCharTok"/>
-        </w:rPr>
-        <w:t xml:space="preserve">==</w:t>
-      </w:r>
-      <w:r>
-        <w:rPr>
-          <w:rStyle w:val="NormalTok"/>
-        </w:rPr>
-        <w:t xml:space="preserve"> </w:t>
-      </w:r>
-      <w:r>
-        <w:rPr>
-          <w:rStyle w:val="StringTok"/>
-        </w:rPr>
-        <w:t xml:space="preserve">"CO"</w:t>
-      </w:r>
-      <w:r>
-        <w:rPr>
-          <w:rStyle w:val="NormalTok"/>
-        </w:rPr>
-        <w:t xml:space="preserve">) </w:t>
-      </w:r>
-      <w:r>
-        <w:rPr>
-          <w:rStyle w:val="SpecialCharTok"/>
-        </w:rPr>
-        <w:t xml:space="preserve">%&gt;%</w:t>
-      </w:r>
-      <w:r>
-        <w:rPr>
-          <w:rStyle w:val="NormalTok"/>
-        </w:rPr>
-        <w:t xml:space="preserve"> </w:t>
-      </w:r>
-      <w:r>
-        <w:br/>
-      </w:r>
-      <w:r>
-        <w:rPr>
-          <w:rStyle w:val="NormalTok"/>
-        </w:rPr>
-        <w:t xml:space="preserve">  </w:t>
-      </w:r>
-      <w:r>
-        <w:rPr>
-          <w:rStyle w:val="FunctionTok"/>
-        </w:rPr>
-        <w:t xml:space="preserve">filter</w:t>
-      </w:r>
-      <w:r>
-        <w:rPr>
-          <w:rStyle w:val="NormalTok"/>
-        </w:rPr>
-        <w:t xml:space="preserve">(</w:t>
-      </w:r>
-      <w:r>
-        <w:rPr>
-          <w:rStyle w:val="SpecialCharTok"/>
-        </w:rPr>
-        <w:t xml:space="preserve">!</w:t>
-      </w:r>
-      <w:r>
-        <w:rPr>
-          <w:rStyle w:val="FunctionTok"/>
-        </w:rPr>
-        <w:t xml:space="preserve">is.na</w:t>
-      </w:r>
-      <w:r>
-        <w:rPr>
-          <w:rStyle w:val="NormalTok"/>
-        </w:rPr>
-        <w:t xml:space="preserve">(lon), </w:t>
-      </w:r>
-      <w:r>
-        <w:rPr>
-          <w:rStyle w:val="SpecialCharTok"/>
-        </w:rPr>
-        <w:t xml:space="preserve">!</w:t>
-      </w:r>
-      <w:r>
-        <w:rPr>
-          <w:rStyle w:val="FunctionTok"/>
-        </w:rPr>
-        <w:t xml:space="preserve">is.na</w:t>
-      </w:r>
-      <w:r>
-        <w:rPr>
-          <w:rStyle w:val="NormalTok"/>
-        </w:rPr>
-        <w:t xml:space="preserve">(lat)) </w:t>
-      </w:r>
-      <w:r>
-        <w:rPr>
-          <w:rStyle w:val="SpecialCharTok"/>
-        </w:rPr>
-        <w:t xml:space="preserve">%&gt;%</w:t>
-      </w:r>
-      <w:r>
-        <w:rPr>
-          <w:rStyle w:val="NormalTok"/>
-        </w:rPr>
-        <w:t xml:space="preserve"> </w:t>
-      </w:r>
-      <w:r>
-        <w:br/>
-      </w:r>
-      <w:r>
-        <w:rPr>
-          <w:rStyle w:val="NormalTok"/>
-        </w:rPr>
-        <w:t xml:space="preserve">  </w:t>
-      </w:r>
-      <w:r>
-        <w:rPr>
-          <w:rStyle w:val="FunctionTok"/>
-        </w:rPr>
-        <w:t xml:space="preserve">mutate</w:t>
-      </w:r>
-      <w:r>
-        <w:rPr>
-          <w:rStyle w:val="NormalTok"/>
-        </w:rPr>
-        <w:t xml:space="preserve">(</w:t>
-      </w:r>
-      <w:r>
-        <w:br/>
-      </w:r>
-      <w:r>
-        <w:rPr>
-          <w:rStyle w:val="NormalTok"/>
-        </w:rPr>
-        <w:t xml:space="preserve">    </w:t>
-      </w:r>
-      <w:r>
-        <w:rPr>
-          <w:rStyle w:val="AttributeTok"/>
-        </w:rPr>
-        <w:t xml:space="preserve">status =</w:t>
-      </w:r>
-      <w:r>
-        <w:rPr>
-          <w:rStyle w:val="NormalTok"/>
-        </w:rPr>
-        <w:t xml:space="preserve"> </w:t>
-      </w:r>
-      <w:r>
-        <w:rPr>
-          <w:rStyle w:val="FunctionTok"/>
-        </w:rPr>
-        <w:t xml:space="preserve">ifelse</w:t>
-      </w:r>
-      <w:r>
-        <w:rPr>
-          <w:rStyle w:val="NormalTok"/>
-        </w:rPr>
-        <w:t xml:space="preserve">(disposition </w:t>
-      </w:r>
-      <w:r>
-        <w:rPr>
-          <w:rStyle w:val="SpecialCharTok"/>
-        </w:rPr>
-        <w:t xml:space="preserve">==</w:t>
-      </w:r>
-      <w:r>
-        <w:rPr>
-          <w:rStyle w:val="NormalTok"/>
-        </w:rPr>
-        <w:t xml:space="preserve"> </w:t>
-      </w:r>
-      <w:r>
-        <w:rPr>
-          <w:rStyle w:val="StringTok"/>
-        </w:rPr>
-        <w:t xml:space="preserve">"Closed by arrest"</w:t>
-      </w:r>
-      <w:r>
-        <w:rPr>
-          <w:rStyle w:val="NormalTok"/>
-        </w:rPr>
-        <w:t xml:space="preserve">,</w:t>
-      </w:r>
-      <w:r>
-        <w:br/>
-      </w:r>
-      <w:r>
-        <w:rPr>
-          <w:rStyle w:val="NormalTok"/>
-        </w:rPr>
-        <w:t xml:space="preserve">                     </w:t>
-      </w:r>
-      <w:r>
-        <w:rPr>
-          <w:rStyle w:val="StringTok"/>
-        </w:rPr>
-        <w:t xml:space="preserve">"Solved"</w:t>
-      </w:r>
-      <w:r>
-        <w:rPr>
-          <w:rStyle w:val="NormalTok"/>
-        </w:rPr>
-        <w:t xml:space="preserve">,</w:t>
-      </w:r>
-      <w:r>
-        <w:br/>
-      </w:r>
-      <w:r>
-        <w:rPr>
-          <w:rStyle w:val="NormalTok"/>
-        </w:rPr>
-        <w:t xml:space="preserve">                     </w:t>
-      </w:r>
-      <w:r>
-        <w:rPr>
-          <w:rStyle w:val="StringTok"/>
-        </w:rPr>
-        <w:t xml:space="preserve">"Unsolved"</w:t>
-      </w:r>
-      <w:r>
-        <w:rPr>
-          <w:rStyle w:val="NormalTok"/>
-        </w:rPr>
-        <w:t xml:space="preserve">)</w:t>
-      </w:r>
-      <w:r>
-        <w:br/>
-      </w:r>
-      <w:r>
-        <w:rPr>
-          <w:rStyle w:val="NormalTok"/>
-        </w:rPr>
-        <w:t xml:space="preserve">  ) </w:t>
-      </w:r>
-      <w:r>
-        <w:rPr>
-          <w:rStyle w:val="SpecialCharTok"/>
-        </w:rPr>
-        <w:t xml:space="preserve">%&gt;%</w:t>
-      </w:r>
-      <w:r>
-        <w:rPr>
-          <w:rStyle w:val="NormalTok"/>
-        </w:rPr>
-        <w:t xml:space="preserve"> </w:t>
-      </w:r>
-      <w:r>
-        <w:br/>
-      </w:r>
-      <w:r>
-        <w:rPr>
-          <w:rStyle w:val="NormalTok"/>
-        </w:rPr>
-        <w:t xml:space="preserve">  </w:t>
-      </w:r>
-      <w:r>
-        <w:rPr>
-          <w:rStyle w:val="FunctionTok"/>
-        </w:rPr>
-        <w:t xml:space="preserve">mutate</w:t>
-      </w:r>
-      <w:r>
-        <w:rPr>
-          <w:rStyle w:val="NormalTok"/>
-        </w:rPr>
-        <w:t xml:space="preserve">(</w:t>
-      </w:r>
-      <w:r>
-        <w:br/>
-      </w:r>
-      <w:r>
-        <w:rPr>
-          <w:rStyle w:val="NormalTok"/>
-        </w:rPr>
-        <w:t xml:space="preserve">    </w:t>
-      </w:r>
-      <w:r>
-        <w:rPr>
-          <w:rStyle w:val="AttributeTok"/>
-        </w:rPr>
-        <w:t xml:space="preserve">race_cat =</w:t>
-      </w:r>
-      <w:r>
-        <w:rPr>
-          <w:rStyle w:val="NormalTok"/>
-        </w:rPr>
-        <w:t xml:space="preserve"> </w:t>
-      </w:r>
-      <w:r>
-        <w:rPr>
-          <w:rStyle w:val="FunctionTok"/>
-        </w:rPr>
-        <w:t xml:space="preserve">fct_lump</w:t>
-      </w:r>
-      <w:r>
-        <w:rPr>
-          <w:rStyle w:val="NormalTok"/>
-        </w:rPr>
-        <w:t xml:space="preserve">(victim_race, </w:t>
-      </w:r>
-      <w:r>
-        <w:rPr>
-          <w:rStyle w:val="AttributeTok"/>
-        </w:rPr>
-        <w:t xml:space="preserve">n =</w:t>
-      </w:r>
-      <w:r>
-        <w:rPr>
-          <w:rStyle w:val="NormalTok"/>
-        </w:rPr>
-        <w:t xml:space="preserve"> </w:t>
-      </w:r>
-      <w:r>
-        <w:rPr>
-          <w:rStyle w:val="DecValTok"/>
-        </w:rPr>
-        <w:t xml:space="preserve">3</w:t>
-      </w:r>
-      <w:r>
-        <w:rPr>
-          <w:rStyle w:val="NormalTok"/>
-        </w:rPr>
-        <w:t xml:space="preserve">)</w:t>
-      </w:r>
-      <w:r>
-        <w:br/>
-      </w:r>
-      <w:r>
-        <w:rPr>
-          <w:rStyle w:val="NormalTok"/>
-        </w:rPr>
-        <w:t xml:space="preserve">  ) </w:t>
-      </w:r>
-      <w:r>
-        <w:rPr>
-          <w:rStyle w:val="SpecialCharTok"/>
-        </w:rPr>
-        <w:t xml:space="preserve">%&gt;%</w:t>
-      </w:r>
-      <w:r>
-        <w:br/>
-      </w:r>
-      <w:r>
-        <w:rPr>
-          <w:rStyle w:val="NormalTok"/>
-        </w:rPr>
-        <w:t xml:space="preserve">  </w:t>
-      </w:r>
-      <w:r>
-        <w:rPr>
-          <w:rStyle w:val="FunctionTok"/>
-        </w:rPr>
-        <w:t xml:space="preserve">st_as_sf</w:t>
-      </w:r>
-      <w:r>
-        <w:rPr>
-          <w:rStyle w:val="NormalTok"/>
-        </w:rPr>
-        <w:t xml:space="preserve">(</w:t>
-      </w:r>
-      <w:r>
-        <w:rPr>
-          <w:rStyle w:val="AttributeTok"/>
-        </w:rPr>
-        <w:t xml:space="preserve">coords =</w:t>
-      </w:r>
-      <w:r>
-        <w:rPr>
-          <w:rStyle w:val="NormalTok"/>
-        </w:rPr>
-        <w:t xml:space="preserve"> </w:t>
-      </w:r>
-      <w:r>
-        <w:rPr>
-          <w:rStyle w:val="FunctionTok"/>
-        </w:rPr>
-        <w:t xml:space="preserve">c</w:t>
-      </w:r>
-      <w:r>
-        <w:rPr>
-          <w:rStyle w:val="NormalTok"/>
-        </w:rPr>
-        <w:t xml:space="preserve">(</w:t>
-      </w:r>
-      <w:r>
-        <w:rPr>
-          <w:rStyle w:val="StringTok"/>
-        </w:rPr>
-        <w:t xml:space="preserve">"lon"</w:t>
-      </w:r>
-      <w:r>
-        <w:rPr>
-          <w:rStyle w:val="NormalTok"/>
-        </w:rPr>
-        <w:t xml:space="preserve">, </w:t>
-      </w:r>
-      <w:r>
-        <w:rPr>
-          <w:rStyle w:val="StringTok"/>
-        </w:rPr>
-        <w:t xml:space="preserve">"lat"</w:t>
-      </w:r>
-      <w:r>
-        <w:rPr>
-          <w:rStyle w:val="NormalTok"/>
-        </w:rPr>
-        <w:t xml:space="preserve">), </w:t>
-      </w:r>
-      <w:r>
-        <w:rPr>
-          <w:rStyle w:val="AttributeTok"/>
-        </w:rPr>
-        <w:t xml:space="preserve">crs =</w:t>
-      </w:r>
-      <w:r>
-        <w:rPr>
-          <w:rStyle w:val="NormalTok"/>
-        </w:rPr>
-        <w:t xml:space="preserve"> </w:t>
-      </w:r>
-      <w:r>
-        <w:rPr>
-          <w:rStyle w:val="DecValTok"/>
-        </w:rPr>
-        <w:t xml:space="preserve">4326</w:t>
-      </w:r>
-      <w:r>
-        <w:rPr>
-          <w:rStyle w:val="NormalTok"/>
-        </w:rPr>
-        <w:t xml:space="preserve">)</w:t>
-      </w:r>
-      <w:r>
-        <w:br/>
-      </w:r>
-      <w:r>
-        <w:br/>
-      </w:r>
-      <w:r>
-        <w:rPr>
-          <w:rStyle w:val="NormalTok"/>
-        </w:rPr>
-        <w:t xml:space="preserve">denver_tracts </w:t>
-      </w:r>
-      <w:r>
-        <w:rPr>
-          <w:rStyle w:val="OtherTok"/>
-        </w:rPr>
-        <w:t xml:space="preserve">&lt;-</w:t>
-      </w:r>
-      <w:r>
-        <w:rPr>
-          <w:rStyle w:val="NormalTok"/>
-        </w:rPr>
-        <w:t xml:space="preserve"> </w:t>
-      </w:r>
-      <w:r>
-        <w:rPr>
-          <w:rStyle w:val="FunctionTok"/>
-        </w:rPr>
-        <w:t xml:space="preserve">tracts</w:t>
-      </w:r>
-      <w:r>
-        <w:rPr>
-          <w:rStyle w:val="NormalTok"/>
-        </w:rPr>
-        <w:t xml:space="preserve">(</w:t>
-      </w:r>
-      <w:r>
-        <w:rPr>
-          <w:rStyle w:val="AttributeTok"/>
-        </w:rPr>
-        <w:t xml:space="preserve">state =</w:t>
-      </w:r>
-      <w:r>
-        <w:rPr>
-          <w:rStyle w:val="NormalTok"/>
-        </w:rPr>
-        <w:t xml:space="preserve"> </w:t>
-      </w:r>
-      <w:r>
-        <w:rPr>
-          <w:rStyle w:val="StringTok"/>
-        </w:rPr>
-        <w:t xml:space="preserve">"CO"</w:t>
-      </w:r>
-      <w:r>
-        <w:rPr>
-          <w:rStyle w:val="NormalTok"/>
-        </w:rPr>
-        <w:t xml:space="preserve">, </w:t>
-      </w:r>
-      <w:r>
-        <w:rPr>
-          <w:rStyle w:val="AttributeTok"/>
-        </w:rPr>
-        <w:t xml:space="preserve">county =</w:t>
-      </w:r>
-      <w:r>
-        <w:rPr>
-          <w:rStyle w:val="NormalTok"/>
-        </w:rPr>
-        <w:t xml:space="preserve"> </w:t>
-      </w:r>
-      <w:r>
-        <w:rPr>
-          <w:rStyle w:val="StringTok"/>
-        </w:rPr>
-        <w:t xml:space="preserve">"Denver"</w:t>
-      </w:r>
-      <w:r>
-        <w:rPr>
-          <w:rStyle w:val="NormalTok"/>
-        </w:rPr>
-        <w:t xml:space="preserve">,</w:t>
-      </w:r>
-      <w:r>
-        <w:br/>
-      </w:r>
-      <w:r>
-        <w:rPr>
-          <w:rStyle w:val="NormalTok"/>
-        </w:rPr>
-        <w:t xml:space="preserve">                        </w:t>
-      </w:r>
-      <w:r>
-        <w:rPr>
-          <w:rStyle w:val="AttributeTok"/>
-        </w:rPr>
-        <w:t xml:space="preserve">cb =</w:t>
-      </w:r>
-      <w:r>
-        <w:rPr>
-          <w:rStyle w:val="NormalTok"/>
-        </w:rPr>
-        <w:t xml:space="preserve"> </w:t>
-      </w:r>
-      <w:r>
-        <w:rPr>
-          <w:rStyle w:val="ConstantTok"/>
-        </w:rPr>
-        <w:t xml:space="preserve">TRUE</w:t>
-      </w:r>
-      <w:r>
-        <w:rPr>
-          <w:rStyle w:val="NormalTok"/>
-        </w:rPr>
-        <w:t xml:space="preserve">, </w:t>
-      </w:r>
-      <w:r>
-        <w:rPr>
-          <w:rStyle w:val="AttributeTok"/>
-        </w:rPr>
-        <w:t xml:space="preserve">year =</w:t>
-      </w:r>
-      <w:r>
-        <w:rPr>
-          <w:rStyle w:val="NormalTok"/>
-        </w:rPr>
-        <w:t xml:space="preserve"> </w:t>
-      </w:r>
-      <w:r>
-        <w:rPr>
-          <w:rStyle w:val="DecValTok"/>
-        </w:rPr>
-        <w:t xml:space="preserve">2019</w:t>
-      </w:r>
-      <w:r>
-        <w:rPr>
-          <w:rStyle w:val="NormalTok"/>
-        </w:rPr>
-        <w:t xml:space="preserve">)</w:t>
-      </w:r>
-    </w:p>
-    <w:p>
-      <w:pPr>
-        <w:pStyle w:val="SourceCode"/>
-      </w:pPr>
-      <w:r>
-        <w:rPr>
-          <w:rStyle w:val="VerbatimChar"/>
-        </w:rPr>
-        <w:t xml:space="preserve">##   |                                                                              |                                                                      |   0%  |                                                                              |=                                                                     |   2%  |                                                                              |===                                                                   |   4%  |                                                                              |===                                                                   |   5%  |                                                                              |====                                                                  |   6%  |                                                                              |=====                                                                 |   7%  |                                                                              |======                                                                |   8%  |                                                                              |=======                                                               |  10%  |                                                                              |========                                                              |  11%  |                                                                              |=========                                                             |  13%  |                                                                              |==========                                                            |  15%  |                                                                              |===========                                                           |  16%  |                                                                              |============                                                          |  17%  |                                                                              |=============                                                         |  18%  |                                                                              |=============                                                         |  19%  |                                                                              |==============                                                        |  19%  |                                                                              |===============                                                       |  21%  |                                                                              |===============                                                       |  22%  |                                                                              |================                                                      |  22%  |                                                                              |=================                                                     |  24%  |                                                                              |==================                                                    |  26%  |                                                                              |===================                                                   |  27%  |                                                                              |====================                                                  |  29%  |                                                                              |======================                                                |  31%  |                                                                              |=======================                                               |  32%  |                                                                              |========================                                              |  34%  |                                                                              |=========================                                             |  36%  |                                                                              |==========================                                            |  37%  |                                                                              |===========================                                           |  39%  |                                                                              |============================                                          |  41%  |                                                                              |==============================                                        |  42%  |                                                                              |===============================                                       |  44%  |                                                                              |================================                                      |  46%  |                                                                              |=================================                                     |  47%  |                                                                              |==================================                                    |  49%  |                                                                              |===================================                                   |  51%  |                                                                              |=====================================                                 |  52%  |                                                                              |======================================                                |  54%  |                                                                              |=======================================                               |  56%  |                                                                              |========================================                              |  57%  |                                                                              |=========================================                             |  59%  |                                                                              |==========================================                            |  61%  |                                                                              |============================================                          |  62%  |                                                                              |=============================================                         |  64%  |                                                                              |==============================================                        |  65%  |                                                                              |===============================================                       |  67%  |                                                                              |================================================                      |  69%  |                                                                              |=================================================                     |  70%  |                                                                              |==================================================                    |  72%  |                                                                              |====================================================                  |  74%  |                                                                              |=====================================================                 |  75%  |                                                                              |======================================================                |  77%  |                                                                              |=======================================================               |  79%  |                                                                              |========================================================              |  80%  |                                                                              |=========================================================             |  82%  |                                                                              |===========================================================           |  84%  |                                                                              |============================================================          |  85%  |                                                                              |=============================================================         |  87%  |                                                                              |==============================================================        |  89%  |                                                                              |===============================================================       |  90%  |                                                                              |================================================================      |  92%  |                                                                              |==================================================================    |  94%  |                                                                              |===================================================================   |  95%  |                                                                              |====================================================================  |  97%  |                                                                              |===================================================================== |  99%  |                                                                              |======================================================================| 100%</w:t>
+        <w:t xml:space="preserve">Denver Map</w:t>
       </w:r>
     </w:p>
     <w:p>
@@ -1612,7 +1497,7 @@
               <a:graphicData uri="http://schemas.openxmlformats.org/drawingml/2006/picture">
                 <pic:pic>
                   <pic:nvPicPr>
-                    <pic:cNvPr descr="r_hw5_files/figure-docx/denver%20data-1.png" id="22" name="Picture"/>
+                    <pic:cNvPr descr="r_hw5_files/figure-docx/denver%20map-1.png" id="22" name="Picture"/>
                     <pic:cNvPicPr>
                       <a:picLocks noChangeArrowheads="1" noChangeAspect="1"/>
                     </pic:cNvPicPr>

</xml_diff>